<commit_message>
Made changes to Explaination of Diagram for User Authentication
</commit_message>
<xml_diff>
--- a/documentation/user_authentication/Explanation_of_diagram(User authentication).docx
+++ b/documentation/user_authentication/Explanation_of_diagram(User authentication).docx
@@ -1,21 +1,47 @@
 
 <file path=word/document.xml><?xml version="1.0" encoding="utf-8"?>
-<w:document xmlns:r="http://schemas.openxmlformats.org/officeDocument/2006/relationships" xmlns:wp="http://schemas.openxmlformats.org/drawingml/2006/wordprocessingDrawing" xmlns:w="http://schemas.openxmlformats.org/wordprocessingml/2006/main" xmlns:w10="urn:schemas-microsoft-com:office:word" xmlns:w14="http://schemas.microsoft.com/office/word/2010/wordml" xmlns:wps="http://schemas.microsoft.com/office/word/2010/wordprocessingShape" xmlns:wpg="http://schemas.microsoft.com/office/word/2010/wordprocessingGroup" xmlns:mc="http://schemas.openxmlformats.org/markup-compatibility/2006" xmlns:v="urn:schemas-microsoft-com:vml" xmlns:o="urn:schemas-microsoft-com:office:office" xmlns:m="http://schemas.openxmlformats.org/officeDocument/2006/math" mc:Ignorable="w14">
+<w:document xmlns:o="urn:schemas-microsoft-com:office:office" xmlns:r="http://schemas.openxmlformats.org/officeDocument/2006/relationships" xmlns:v="urn:schemas-microsoft-com:vml" xmlns:w="http://schemas.openxmlformats.org/wordprocessingml/2006/main" xmlns:w10="urn:schemas-microsoft-com:office:word" xmlns:wp="http://schemas.openxmlformats.org/drawingml/2006/wordprocessingDrawing" xmlns:wps="http://schemas.microsoft.com/office/word/2010/wordprocessingShape" xmlns:wpg="http://schemas.microsoft.com/office/word/2010/wordprocessingGroup" xmlns:mc="http://schemas.openxmlformats.org/markup-compatibility/2006" xmlns:wp14="http://schemas.microsoft.com/office/word/2010/wordprocessingDrawing" xmlns:w14="http://schemas.microsoft.com/office/word/2010/wordml" mc:Ignorable="w14 wp14">
   <w:body>
     <w:p>
       <w:pPr>
         <w:pStyle w:val="Body"/>
         <w:bidi w:val="0"/>
-      </w:pPr>
+        <w:jc w:val="left"/>
+        <w:rPr>
+          <w:color w:val="0066B3"/>
+          <w:sz w:val="36"/>
+          <w:szCs w:val="36"/>
+        </w:rPr>
+      </w:pPr>
+      <w:r>
+        <w:rPr>
+          <w:color w:val="0066B3"/>
+          <w:sz w:val="36"/>
+          <w:szCs w:val="36"/>
+        </w:rPr>
+        <w:t>Explaination of how User Authentication works:</w:t>
+      </w:r>
     </w:p>
     <w:p>
       <w:pPr>
         <w:pStyle w:val="Body"/>
         <w:bidi w:val="0"/>
+        <w:jc w:val="left"/>
+        <w:rPr/>
+      </w:pPr>
+      <w:r>
+        <w:rPr/>
+      </w:r>
+    </w:p>
+    <w:p>
+      <w:pPr>
+        <w:pStyle w:val="Body"/>
+        <w:bidi w:val="0"/>
+        <w:jc w:val="both"/>
+        <w:rPr/>
       </w:pPr>
       <w:r>
         <w:rPr>
-          <w:rtl w:val="0"/>
           <w:lang w:val="en-US"/>
         </w:rPr>
         <w:t>The user authentication system consists of:</w:t>
@@ -25,58 +51,89 @@
       <w:pPr>
         <w:pStyle w:val="Body"/>
         <w:bidi w:val="0"/>
-      </w:pPr>
-      <w:r>
+        <w:jc w:val="both"/>
         <w:rPr>
-          <w:rtl w:val="0"/>
           <w:lang w:val="en-US"/>
         </w:rPr>
-        <w:tab/>
-        <w:t>- Database user table.</w:t>
+      </w:pPr>
+      <w:r>
+        <w:rPr/>
       </w:r>
     </w:p>
     <w:p>
       <w:pPr>
         <w:pStyle w:val="Body"/>
+        <w:numPr>
+          <w:ilvl w:val="0"/>
+          <w:numId w:val="1"/>
+        </w:numPr>
         <w:bidi w:val="0"/>
+        <w:jc w:val="both"/>
+        <w:rPr/>
       </w:pPr>
       <w:r>
         <w:rPr>
-          <w:rtl w:val="0"/>
           <w:lang w:val="en-US"/>
         </w:rPr>
-        <w:tab/>
-        <w:t>- Forms use and tools for logging in user</w:t>
+        <w:t>Database user table.</w:t>
       </w:r>
     </w:p>
     <w:p>
       <w:pPr>
         <w:pStyle w:val="Body"/>
+        <w:numPr>
+          <w:ilvl w:val="0"/>
+          <w:numId w:val="1"/>
+        </w:numPr>
         <w:bidi w:val="0"/>
+        <w:jc w:val="both"/>
+        <w:rPr/>
       </w:pPr>
       <w:r>
         <w:rPr>
-          <w:rtl w:val="0"/>
           <w:lang w:val="en-US"/>
         </w:rPr>
-        <w:tab/>
-        <w:t>- A pluggable backend system</w:t>
+        <w:t>Forms use and tools for logging in user</w:t>
       </w:r>
     </w:p>
     <w:p>
       <w:pPr>
         <w:pStyle w:val="Body"/>
+        <w:numPr>
+          <w:ilvl w:val="0"/>
+          <w:numId w:val="1"/>
+        </w:numPr>
         <w:bidi w:val="0"/>
-      </w:pPr>
+        <w:jc w:val="both"/>
+        <w:rPr/>
+      </w:pPr>
+      <w:r>
+        <w:rPr>
+          <w:lang w:val="en-US"/>
+        </w:rPr>
+        <w:t>A pluggable backend system</w:t>
+      </w:r>
     </w:p>
     <w:p>
       <w:pPr>
         <w:pStyle w:val="Body"/>
         <w:bidi w:val="0"/>
+        <w:jc w:val="both"/>
+        <w:rPr/>
+      </w:pPr>
+      <w:r>
+        <w:rPr/>
+      </w:r>
+    </w:p>
+    <w:p>
+      <w:pPr>
+        <w:pStyle w:val="Body"/>
+        <w:bidi w:val="0"/>
+        <w:jc w:val="both"/>
+        <w:rPr/>
       </w:pPr>
       <w:r>
         <w:rPr>
-          <w:rtl w:val="0"/>
           <w:lang w:val="en-US"/>
         </w:rPr>
         <w:t xml:space="preserve">The system is using SQLAlchemy to access and manage data in the SQLite database. SQLAlchemy is adapted into pythonic domain language. </w:t>
@@ -86,63 +143,47 @@
       <w:pPr>
         <w:pStyle w:val="Body"/>
         <w:bidi w:val="0"/>
-      </w:pPr>
-    </w:p>
-    <w:p>
-      <w:pPr>
-        <w:pStyle w:val="Body"/>
-        <w:bidi w:val="0"/>
+        <w:jc w:val="both"/>
+        <w:rPr/>
       </w:pPr>
       <w:r>
-        <w:rPr>
-          <w:rtl w:val="0"/>
-          <w:lang w:val="en-US"/>
-        </w:rPr>
-        <w:t>In the SQLALchemy python code file, Session is established to connect with the database and represents for all objects you</w:t>
-      </w:r>
-      <w:r>
-        <w:rPr>
-          <w:rtl w:val="0"/>
-          <w:lang w:val="en-US"/>
-        </w:rPr>
-        <w:t>’</w:t>
-      </w:r>
-      <w:r>
-        <w:rPr>
-          <w:rtl w:val="0"/>
-          <w:lang w:val="en-US"/>
-        </w:rPr>
-        <w:t>ve loaded or associated with it during the lifespan. the Session includes add() method, commit() method, delete() method. add() is use to place instances in the session. commit() is use to write changes to the database. delete() is use to place an instance into the Session</w:t>
-      </w:r>
-      <w:r>
-        <w:rPr>
-          <w:rtl w:val="0"/>
-          <w:lang w:val="en-US"/>
-        </w:rPr>
-        <w:t>’</w:t>
-      </w:r>
-      <w:r>
-        <w:rPr>
-          <w:rtl w:val="0"/>
-          <w:lang w:val="en-US"/>
-        </w:rPr>
-        <w:t xml:space="preserve">s list of objects to be marked as deleted. </w:t>
+        <w:rPr/>
       </w:r>
     </w:p>
     <w:p>
       <w:pPr>
         <w:pStyle w:val="Body"/>
         <w:bidi w:val="0"/>
-      </w:pPr>
+        <w:jc w:val="both"/>
+        <w:rPr/>
+      </w:pPr>
+      <w:r>
+        <w:rPr>
+          <w:lang w:val="en-US"/>
+        </w:rPr>
+        <w:t xml:space="preserve">In the SQLALchemy python code file, Session is established to connect with the database and represents for all objects you’ve loaded or associated with it during the lifespan. the Session includes add() method, commit() method, delete() method. add() is use to place instances in the session. commit() is use to write changes to the database. delete() is use to place an instance into the Session’s list of objects to be marked as deleted. </w:t>
+      </w:r>
     </w:p>
     <w:p>
       <w:pPr>
         <w:pStyle w:val="Body"/>
         <w:bidi w:val="0"/>
+        <w:jc w:val="both"/>
+        <w:rPr/>
+      </w:pPr>
+      <w:r>
+        <w:rPr/>
+      </w:r>
+    </w:p>
+    <w:p>
+      <w:pPr>
+        <w:pStyle w:val="Body"/>
+        <w:bidi w:val="0"/>
+        <w:jc w:val="both"/>
+        <w:rPr/>
       </w:pPr>
       <w:r>
         <w:rPr>
-          <w:rtl w:val="0"/>
           <w:lang w:val="en-US"/>
         </w:rPr>
         <w:t xml:space="preserve">Controllers consists of the python code of Login form, Register form and Logout form. Those forms are using Flask as a microframework, which is using jinja as a template engine. </w:t>
@@ -152,16 +193,22 @@
       <w:pPr>
         <w:pStyle w:val="Body"/>
         <w:bidi w:val="0"/>
-      </w:pPr>
+        <w:jc w:val="both"/>
+        <w:rPr/>
+      </w:pPr>
+      <w:r>
+        <w:rPr/>
+      </w:r>
     </w:p>
     <w:p>
       <w:pPr>
         <w:pStyle w:val="Body"/>
         <w:bidi w:val="0"/>
+        <w:jc w:val="both"/>
+        <w:rPr/>
       </w:pPr>
       <w:r>
         <w:rPr>
-          <w:rtl w:val="0"/>
           <w:lang w:val="en-US"/>
         </w:rPr>
         <w:t>In the Flask code, the url_for() function will build a Url for a specific function. The render_template() function will render a HTML file which base on the jinja and html code. The get_flashed_message() passes a message o the next request, which generally is a template.</w:t>
@@ -171,16 +218,22 @@
       <w:pPr>
         <w:pStyle w:val="Body"/>
         <w:bidi w:val="0"/>
-      </w:pPr>
+        <w:jc w:val="both"/>
+        <w:rPr/>
+      </w:pPr>
+      <w:r>
+        <w:rPr/>
+      </w:r>
     </w:p>
     <w:p>
       <w:pPr>
         <w:pStyle w:val="Body"/>
         <w:bidi w:val="0"/>
+        <w:jc w:val="both"/>
+        <w:rPr/>
       </w:pPr>
       <w:r>
         <w:rPr>
-          <w:rtl w:val="0"/>
           <w:lang w:val="en-US"/>
         </w:rPr>
         <w:t>The templates folder consists of main.html, login.html, registration.html, which are base on jinja and html code. The CSS of the html files will be using the bootstrap library.</w:t>
@@ -190,191 +243,552 @@
       <w:pPr>
         <w:pStyle w:val="Body"/>
         <w:bidi w:val="0"/>
-      </w:pPr>
+        <w:jc w:val="both"/>
+        <w:rPr/>
+      </w:pPr>
+      <w:r>
+        <w:rPr/>
+      </w:r>
     </w:p>
     <w:p>
       <w:pPr>
         <w:pStyle w:val="Body"/>
         <w:bidi w:val="0"/>
+        <w:jc w:val="both"/>
+        <w:rPr/>
       </w:pPr>
       <w:r>
         <w:rPr>
-          <w:rtl w:val="0"/>
           <w:lang w:val="en-US"/>
         </w:rPr>
         <w:t>Controllers file, routes.py, templates file are all included in app file.</w:t>
       </w:r>
     </w:p>
     <w:sectPr>
-      <w:headerReference w:type="default" r:id="rId4"/>
-      <w:footerReference w:type="default" r:id="rId5"/>
-      <w:pgSz w:w="12240" w:h="15840" w:orient="portrait"/>
-      <w:pgMar w:top="1440" w:right="1440" w:bottom="1440" w:left="1440" w:header="720" w:footer="864"/>
-      <w:bidi w:val="0"/>
+      <w:headerReference w:type="default" r:id="rId2"/>
+      <w:footerReference w:type="default" r:id="rId3"/>
+      <w:type w:val="nextPage"/>
+      <w:pgSz w:w="12240" w:h="15840"/>
+      <w:pgMar w:left="1440" w:right="1440" w:header="720" w:top="1440" w:footer="864" w:bottom="1440" w:gutter="0"/>
+      <w:pgNumType w:fmt="decimal"/>
+      <w:formProt w:val="false"/>
+      <w:textDirection w:val="lrTb"/>
+      <w:bidi/>
+      <w:docGrid w:type="default" w:linePitch="100" w:charSpace="0"/>
     </w:sectPr>
   </w:body>
 </w:document>
 </file>
 
 <file path=word/footer1.xml><?xml version="1.0" encoding="utf-8"?>
-<w:ftr xmlns:r="http://schemas.openxmlformats.org/officeDocument/2006/relationships" xmlns:wp="http://schemas.openxmlformats.org/drawingml/2006/wordprocessingDrawing" xmlns:w="http://schemas.openxmlformats.org/wordprocessingml/2006/main" xmlns:w10="urn:schemas-microsoft-com:office:word" xmlns:w14="http://schemas.microsoft.com/office/word/2010/wordml" xmlns:wps="http://schemas.microsoft.com/office/word/2010/wordprocessingShape" xmlns:wpg="http://schemas.microsoft.com/office/word/2010/wordprocessingGroup" xmlns:mc="http://schemas.openxmlformats.org/markup-compatibility/2006" xmlns:v="urn:schemas-microsoft-com:vml" xmlns:o="urn:schemas-microsoft-com:office:office" xmlns:m="http://schemas.openxmlformats.org/officeDocument/2006/math" mc:Ignorable="w14">
+<w:ftr xmlns:o="urn:schemas-microsoft-com:office:office" xmlns:r="http://schemas.openxmlformats.org/officeDocument/2006/relationships" xmlns:v="urn:schemas-microsoft-com:vml" xmlns:w="http://schemas.openxmlformats.org/wordprocessingml/2006/main" xmlns:w10="urn:schemas-microsoft-com:office:word" xmlns:wp="http://schemas.openxmlformats.org/drawingml/2006/wordprocessingDrawing" xmlns:wps="http://schemas.microsoft.com/office/word/2010/wordprocessingShape" xmlns:wpg="http://schemas.microsoft.com/office/word/2010/wordprocessingGroup" xmlns:mc="http://schemas.openxmlformats.org/markup-compatibility/2006" xmlns:wp14="http://schemas.microsoft.com/office/word/2010/wordprocessingDrawing" xmlns:w14="http://schemas.microsoft.com/office/word/2010/wordml" mc:Ignorable="w14 wp14">
   <w:p>
-    <w:r/>
+    <w:pPr>
+      <w:pStyle w:val="Normal"/>
+      <w:rPr/>
+    </w:pPr>
+    <w:r>
+      <w:rPr/>
+    </w:r>
   </w:p>
 </w:ftr>
 </file>
 
 <file path=word/header1.xml><?xml version="1.0" encoding="utf-8"?>
-<w:hdr xmlns:r="http://schemas.openxmlformats.org/officeDocument/2006/relationships" xmlns:wp="http://schemas.openxmlformats.org/drawingml/2006/wordprocessingDrawing" xmlns:w="http://schemas.openxmlformats.org/wordprocessingml/2006/main" xmlns:w10="urn:schemas-microsoft-com:office:word" xmlns:w14="http://schemas.microsoft.com/office/word/2010/wordml" xmlns:wps="http://schemas.microsoft.com/office/word/2010/wordprocessingShape" xmlns:wpg="http://schemas.microsoft.com/office/word/2010/wordprocessingGroup" xmlns:mc="http://schemas.openxmlformats.org/markup-compatibility/2006" xmlns:v="urn:schemas-microsoft-com:vml" xmlns:o="urn:schemas-microsoft-com:office:office" xmlns:m="http://schemas.openxmlformats.org/officeDocument/2006/math" mc:Ignorable="w14">
+<w:hdr xmlns:o="urn:schemas-microsoft-com:office:office" xmlns:r="http://schemas.openxmlformats.org/officeDocument/2006/relationships" xmlns:v="urn:schemas-microsoft-com:vml" xmlns:w="http://schemas.openxmlformats.org/wordprocessingml/2006/main" xmlns:w10="urn:schemas-microsoft-com:office:word" xmlns:wp="http://schemas.openxmlformats.org/drawingml/2006/wordprocessingDrawing" xmlns:wps="http://schemas.microsoft.com/office/word/2010/wordprocessingShape" xmlns:wpg="http://schemas.microsoft.com/office/word/2010/wordprocessingGroup" xmlns:mc="http://schemas.openxmlformats.org/markup-compatibility/2006" xmlns:wp14="http://schemas.microsoft.com/office/word/2010/wordprocessingDrawing" xmlns:w14="http://schemas.microsoft.com/office/word/2010/wordml" mc:Ignorable="w14 wp14">
   <w:p>
-    <w:r/>
+    <w:pPr>
+      <w:pStyle w:val="Normal"/>
+      <w:rPr/>
+    </w:pPr>
+    <w:r>
+      <w:rPr/>
+    </w:r>
   </w:p>
 </w:hdr>
 </file>
 
+<file path=word/numbering.xml><?xml version="1.0" encoding="utf-8"?>
+<w:numbering xmlns:w="http://schemas.openxmlformats.org/wordprocessingml/2006/main" xmlns:o="urn:schemas-microsoft-com:office:office" xmlns:r="http://schemas.openxmlformats.org/officeDocument/2006/relationships" xmlns:v="urn:schemas-microsoft-com:vml">
+  <w:abstractNum w:abstractNumId="1">
+    <w:lvl w:ilvl="0">
+      <w:start w:val="1"/>
+      <w:numFmt w:val="bullet"/>
+      <w:lvlText w:val=""/>
+      <w:lvlJc w:val="left"/>
+      <w:pPr>
+        <w:tabs>
+          <w:tab w:val="num" w:pos="1440"/>
+        </w:tabs>
+        <w:ind w:left="1440" w:hanging="360"/>
+      </w:pPr>
+      <w:rPr>
+        <w:rFonts w:ascii="Symbol" w:hAnsi="Symbol" w:cs="Symbol" w:hint="default"/>
+        <w:rFonts w:cs="OpenSymbol"/>
+      </w:rPr>
+    </w:lvl>
+    <w:lvl w:ilvl="1">
+      <w:start w:val="1"/>
+      <w:numFmt w:val="bullet"/>
+      <w:lvlText w:val="◦"/>
+      <w:lvlJc w:val="left"/>
+      <w:pPr>
+        <w:tabs>
+          <w:tab w:val="num" w:pos="1800"/>
+        </w:tabs>
+        <w:ind w:left="1800" w:hanging="360"/>
+      </w:pPr>
+      <w:rPr>
+        <w:rFonts w:ascii="OpenSymbol" w:hAnsi="OpenSymbol" w:cs="OpenSymbol" w:hint="default"/>
+        <w:rFonts w:cs="OpenSymbol"/>
+      </w:rPr>
+    </w:lvl>
+    <w:lvl w:ilvl="2">
+      <w:start w:val="1"/>
+      <w:numFmt w:val="bullet"/>
+      <w:lvlText w:val="▪"/>
+      <w:lvlJc w:val="left"/>
+      <w:pPr>
+        <w:tabs>
+          <w:tab w:val="num" w:pos="2160"/>
+        </w:tabs>
+        <w:ind w:left="2160" w:hanging="360"/>
+      </w:pPr>
+      <w:rPr>
+        <w:rFonts w:ascii="OpenSymbol" w:hAnsi="OpenSymbol" w:cs="OpenSymbol" w:hint="default"/>
+        <w:rFonts w:cs="OpenSymbol"/>
+      </w:rPr>
+    </w:lvl>
+    <w:lvl w:ilvl="3">
+      <w:start w:val="1"/>
+      <w:numFmt w:val="bullet"/>
+      <w:lvlText w:val=""/>
+      <w:lvlJc w:val="left"/>
+      <w:pPr>
+        <w:tabs>
+          <w:tab w:val="num" w:pos="2520"/>
+        </w:tabs>
+        <w:ind w:left="2520" w:hanging="360"/>
+      </w:pPr>
+      <w:rPr>
+        <w:rFonts w:ascii="Symbol" w:hAnsi="Symbol" w:cs="Symbol" w:hint="default"/>
+        <w:rFonts w:cs="OpenSymbol"/>
+      </w:rPr>
+    </w:lvl>
+    <w:lvl w:ilvl="4">
+      <w:start w:val="1"/>
+      <w:numFmt w:val="bullet"/>
+      <w:lvlText w:val="◦"/>
+      <w:lvlJc w:val="left"/>
+      <w:pPr>
+        <w:tabs>
+          <w:tab w:val="num" w:pos="2880"/>
+        </w:tabs>
+        <w:ind w:left="2880" w:hanging="360"/>
+      </w:pPr>
+      <w:rPr>
+        <w:rFonts w:ascii="OpenSymbol" w:hAnsi="OpenSymbol" w:cs="OpenSymbol" w:hint="default"/>
+        <w:rFonts w:cs="OpenSymbol"/>
+      </w:rPr>
+    </w:lvl>
+    <w:lvl w:ilvl="5">
+      <w:start w:val="1"/>
+      <w:numFmt w:val="bullet"/>
+      <w:lvlText w:val="▪"/>
+      <w:lvlJc w:val="left"/>
+      <w:pPr>
+        <w:tabs>
+          <w:tab w:val="num" w:pos="3240"/>
+        </w:tabs>
+        <w:ind w:left="3240" w:hanging="360"/>
+      </w:pPr>
+      <w:rPr>
+        <w:rFonts w:ascii="OpenSymbol" w:hAnsi="OpenSymbol" w:cs="OpenSymbol" w:hint="default"/>
+        <w:rFonts w:cs="OpenSymbol"/>
+      </w:rPr>
+    </w:lvl>
+    <w:lvl w:ilvl="6">
+      <w:start w:val="1"/>
+      <w:numFmt w:val="bullet"/>
+      <w:lvlText w:val=""/>
+      <w:lvlJc w:val="left"/>
+      <w:pPr>
+        <w:tabs>
+          <w:tab w:val="num" w:pos="3600"/>
+        </w:tabs>
+        <w:ind w:left="3600" w:hanging="360"/>
+      </w:pPr>
+      <w:rPr>
+        <w:rFonts w:ascii="Symbol" w:hAnsi="Symbol" w:cs="Symbol" w:hint="default"/>
+        <w:rFonts w:cs="OpenSymbol"/>
+      </w:rPr>
+    </w:lvl>
+    <w:lvl w:ilvl="7">
+      <w:start w:val="1"/>
+      <w:numFmt w:val="bullet"/>
+      <w:lvlText w:val="◦"/>
+      <w:lvlJc w:val="left"/>
+      <w:pPr>
+        <w:tabs>
+          <w:tab w:val="num" w:pos="3960"/>
+        </w:tabs>
+        <w:ind w:left="3960" w:hanging="360"/>
+      </w:pPr>
+      <w:rPr>
+        <w:rFonts w:ascii="OpenSymbol" w:hAnsi="OpenSymbol" w:cs="OpenSymbol" w:hint="default"/>
+        <w:rFonts w:cs="OpenSymbol"/>
+      </w:rPr>
+    </w:lvl>
+    <w:lvl w:ilvl="8">
+      <w:start w:val="1"/>
+      <w:numFmt w:val="bullet"/>
+      <w:lvlText w:val="▪"/>
+      <w:lvlJc w:val="left"/>
+      <w:pPr>
+        <w:tabs>
+          <w:tab w:val="num" w:pos="4320"/>
+        </w:tabs>
+        <w:ind w:left="4320" w:hanging="360"/>
+      </w:pPr>
+      <w:rPr>
+        <w:rFonts w:ascii="OpenSymbol" w:hAnsi="OpenSymbol" w:cs="OpenSymbol" w:hint="default"/>
+        <w:rFonts w:cs="OpenSymbol"/>
+      </w:rPr>
+    </w:lvl>
+  </w:abstractNum>
+  <w:abstractNum w:abstractNumId="2">
+    <w:lvl w:ilvl="0">
+      <w:start w:val="1"/>
+      <w:numFmt w:val="none"/>
+      <w:suff w:val="nothing"/>
+      <w:lvlText w:val=""/>
+      <w:lvlJc w:val="left"/>
+      <w:pPr>
+        <w:ind w:left="0" w:hanging="0"/>
+      </w:pPr>
+    </w:lvl>
+    <w:lvl w:ilvl="1">
+      <w:start w:val="1"/>
+      <w:numFmt w:val="none"/>
+      <w:suff w:val="nothing"/>
+      <w:lvlText w:val=""/>
+      <w:lvlJc w:val="left"/>
+      <w:pPr>
+        <w:ind w:left="0" w:hanging="0"/>
+      </w:pPr>
+    </w:lvl>
+    <w:lvl w:ilvl="2">
+      <w:start w:val="1"/>
+      <w:numFmt w:val="none"/>
+      <w:suff w:val="nothing"/>
+      <w:lvlText w:val=""/>
+      <w:lvlJc w:val="left"/>
+      <w:pPr>
+        <w:ind w:left="0" w:hanging="0"/>
+      </w:pPr>
+    </w:lvl>
+    <w:lvl w:ilvl="3">
+      <w:start w:val="1"/>
+      <w:numFmt w:val="none"/>
+      <w:suff w:val="nothing"/>
+      <w:lvlText w:val=""/>
+      <w:lvlJc w:val="left"/>
+      <w:pPr>
+        <w:ind w:left="0" w:hanging="0"/>
+      </w:pPr>
+    </w:lvl>
+    <w:lvl w:ilvl="4">
+      <w:start w:val="1"/>
+      <w:numFmt w:val="none"/>
+      <w:suff w:val="nothing"/>
+      <w:lvlText w:val=""/>
+      <w:lvlJc w:val="left"/>
+      <w:pPr>
+        <w:ind w:left="0" w:hanging="0"/>
+      </w:pPr>
+    </w:lvl>
+    <w:lvl w:ilvl="5">
+      <w:start w:val="1"/>
+      <w:numFmt w:val="none"/>
+      <w:suff w:val="nothing"/>
+      <w:lvlText w:val=""/>
+      <w:lvlJc w:val="left"/>
+      <w:pPr>
+        <w:ind w:left="0" w:hanging="0"/>
+      </w:pPr>
+    </w:lvl>
+    <w:lvl w:ilvl="6">
+      <w:start w:val="1"/>
+      <w:numFmt w:val="none"/>
+      <w:suff w:val="nothing"/>
+      <w:lvlText w:val=""/>
+      <w:lvlJc w:val="left"/>
+      <w:pPr>
+        <w:ind w:left="0" w:hanging="0"/>
+      </w:pPr>
+    </w:lvl>
+    <w:lvl w:ilvl="7">
+      <w:start w:val="1"/>
+      <w:numFmt w:val="none"/>
+      <w:suff w:val="nothing"/>
+      <w:lvlText w:val=""/>
+      <w:lvlJc w:val="left"/>
+      <w:pPr>
+        <w:ind w:left="0" w:hanging="0"/>
+      </w:pPr>
+    </w:lvl>
+    <w:lvl w:ilvl="8">
+      <w:start w:val="1"/>
+      <w:numFmt w:val="none"/>
+      <w:suff w:val="nothing"/>
+      <w:lvlText w:val=""/>
+      <w:lvlJc w:val="left"/>
+      <w:pPr>
+        <w:ind w:left="0" w:hanging="0"/>
+      </w:pPr>
+    </w:lvl>
+  </w:abstractNum>
+  <w:num w:numId="1">
+    <w:abstractNumId w:val="1"/>
+  </w:num>
+  <w:num w:numId="2">
+    <w:abstractNumId w:val="2"/>
+  </w:num>
+</w:numbering>
+</file>
+
 <file path=word/styles.xml><?xml version="1.0" encoding="utf-8"?>
-<w:styles xmlns:w="http://schemas.openxmlformats.org/wordprocessingml/2006/main" xmlns:mc="http://schemas.openxmlformats.org/markup-compatibility/2006" xmlns:w14="http://schemas.microsoft.com/office/word/2010/wordml" mc:Ignorable="w14">
+<w:styles xmlns:w="http://schemas.openxmlformats.org/wordprocessingml/2006/main" xmlns:w14="http://schemas.microsoft.com/office/word/2010/wordml" xmlns:mc="http://schemas.openxmlformats.org/markup-compatibility/2006" mc:Ignorable="w14">
   <w:docDefaults>
     <w:rPrDefault>
       <w:rPr>
-        <w:rFonts w:ascii="Times New Roman" w:cs="Times New Roman" w:hAnsi="Times New Roman" w:eastAsia="Arial Unicode MS"/>
-        <w:b w:val="0"/>
-        <w:bCs w:val="0"/>
-        <w:i w:val="0"/>
-        <w:iCs w:val="0"/>
-        <w:caps w:val="0"/>
-        <w:smallCaps w:val="0"/>
-        <w:strike w:val="0"/>
-        <w:dstrike w:val="0"/>
-        <w:outline w:val="0"/>
-        <w:emboss w:val="0"/>
-        <w:imprint w:val="0"/>
-        <w:vanish w:val="0"/>
-        <w:color w:val="auto"/>
-        <w:spacing w:val="0"/>
-        <w:w w:val="100"/>
-        <w:kern w:val="0"/>
-        <w:position w:val="0"/>
-        <w:sz w:val="20"/>
-        <w:szCs w:val="20"/>
-        <w:u w:val="none" w:color="auto"/>
-        <w:bdr w:val="nil"/>
-        <w:vertAlign w:val="baseline"/>
-        <w:lang/>
+        <w:rFonts w:ascii="Times New Roman" w:hAnsi="Times New Roman" w:eastAsia="Arial Unicode MS" w:cs="Times New Roman"/>
+        <w:color w:val="00000A"/>
+        <w:lang w:val="en-CA" w:eastAsia="zh-CN" w:bidi="hi-IN"/>
       </w:rPr>
     </w:rPrDefault>
     <w:pPrDefault>
-      <w:pPr>
-        <w:keepNext w:val="0"/>
-        <w:keepLines w:val="0"/>
-        <w:pageBreakBefore w:val="0"/>
-        <w:framePr w:anchorLock="0" w:w="0" w:h="0" w:vSpace="0" w:hSpace="0" w:xAlign="left" w:y="0" w:hRule="exact" w:vAnchor="margin"/>
-        <w:widowControl w:val="1"/>
-        <w:numPr>
-          <w:ilvl w:val="0"/>
-          <w:numId w:val="0"/>
-        </w:numPr>
-        <w:suppressLineNumbers w:val="0"/>
-        <w:pBdr>
-          <w:top w:val="nil"/>
-          <w:left w:val="nil"/>
-          <w:bottom w:val="nil"/>
-          <w:right w:val="nil"/>
-          <w:between w:val="nil"/>
-          <w:bar w:val="nil"/>
-        </w:pBdr>
-        <w:shd w:val="clear" w:color="auto" w:fill="auto"/>
-        <w:suppressAutoHyphens w:val="0"/>
-        <w:spacing w:before="0" w:beforeAutospacing="0" w:after="0" w:afterAutospacing="0" w:line="240" w:lineRule="auto"/>
-        <w:ind w:left="0" w:right="0" w:firstLine="0"/>
-        <w:jc w:val="left"/>
-        <w:outlineLvl w:val="9"/>
-      </w:pPr>
+      <w:pPr/>
     </w:pPrDefault>
   </w:docDefaults>
-  <w:style w:type="paragraph" w:default="1" w:styleId="Normal">
+  <w:style w:type="paragraph" w:styleId="Normal" w:default="1">
     <w:name w:val="Normal"/>
-    <w:next w:val="Normal"/>
-    <w:pPr/>
+    <w:qFormat/>
+    <w:pPr>
+      <w:keepNext w:val="false"/>
+      <w:keepLines w:val="false"/>
+      <w:pageBreakBefore w:val="false"/>
+      <w:widowControl/>
+      <w:pBdr/>
+      <w:shd w:val="clear" w:color="auto" w:fill="auto"/>
+      <w:suppressAutoHyphens w:val="false"/>
+      <w:bidi w:val="0"/>
+      <w:spacing w:lineRule="auto" w:line="240" w:beforeAutospacing="0" w:before="0" w:afterAutospacing="0" w:after="0"/>
+      <w:ind w:left="0" w:right="0" w:hanging="0"/>
+      <w:jc w:val="left"/>
+    </w:pPr>
     <w:rPr>
+      <w:rFonts w:ascii="Times New Roman" w:hAnsi="Times New Roman" w:eastAsia="Arial Unicode MS" w:cs="Times New Roman"/>
+      <w:b w:val="false"/>
+      <w:bCs w:val="false"/>
+      <w:i w:val="false"/>
+      <w:iCs w:val="false"/>
+      <w:caps w:val="false"/>
+      <w:smallCaps w:val="false"/>
+      <w:strike w:val="false"/>
+      <w:dstrike w:val="false"/>
+      <w:outline w:val="false"/>
+      <w:emboss w:val="false"/>
+      <w:imprint w:val="false"/>
+      <w:vanish w:val="false"/>
+      <w:color w:val="00000A"/>
+      <w:spacing w:val="0"/>
+      <w:w w:val="100"/>
+      <w:kern w:val="0"/>
+      <w:position w:val="0"/>
+      <w:sz w:val="24"/>
       <w:sz w:val="24"/>
       <w:szCs w:val="24"/>
+      <w:u w:val="none" w:color="00000A"/>
+      <w:vertAlign w:val="baseline"/>
       <w:lang w:val="en-US" w:eastAsia="en-US" w:bidi="ar-SA"/>
     </w:rPr>
   </w:style>
-  <w:style w:type="character" w:default="1" w:styleId="Default Paragraph Font">
+  <w:style w:type="character" w:styleId="DefaultParagraphFont" w:default="1">
     <w:name w:val="Default Paragraph Font"/>
-    <w:next w:val="Default Paragraph Font"/>
+    <w:qFormat/>
+    <w:rPr/>
   </w:style>
-  <w:style w:type="character" w:styleId="Hyperlink">
-    <w:name w:val="Hyperlink"/>
+  <w:style w:type="character" w:styleId="InternetLink">
+    <w:name w:val="Internet Link"/>
     <w:rPr>
-      <w:u w:val="single"/>
+      <w:u w:val="single" w:color="00000A"/>
     </w:rPr>
+  </w:style>
+  <w:style w:type="character" w:styleId="Bullets">
+    <w:name w:val="Bullets"/>
+    <w:qFormat/>
+    <w:rPr>
+      <w:rFonts w:ascii="OpenSymbol" w:hAnsi="OpenSymbol" w:eastAsia="OpenSymbol" w:cs="OpenSymbol"/>
+    </w:rPr>
+  </w:style>
+  <w:style w:type="paragraph" w:styleId="Heading">
+    <w:name w:val="Heading"/>
+    <w:basedOn w:val="Normal"/>
+    <w:next w:val="TextBody"/>
+    <w:qFormat/>
+    <w:pPr>
+      <w:keepNext w:val="true"/>
+      <w:spacing w:before="240" w:after="120"/>
+    </w:pPr>
+    <w:rPr>
+      <w:rFonts w:ascii="Liberation Sans" w:hAnsi="Liberation Sans" w:eastAsia="Noto Sans CJK SC Regular" w:cs="Lohit Devanagari"/>
+      <w:sz w:val="28"/>
+      <w:szCs w:val="28"/>
+    </w:rPr>
+  </w:style>
+  <w:style w:type="paragraph" w:styleId="TextBody">
+    <w:name w:val="Body Text"/>
+    <w:basedOn w:val="Normal"/>
+    <w:pPr>
+      <w:spacing w:lineRule="auto" w:line="288" w:before="0" w:after="140"/>
+    </w:pPr>
+    <w:rPr/>
+  </w:style>
+  <w:style w:type="paragraph" w:styleId="List">
+    <w:name w:val="List"/>
+    <w:basedOn w:val="TextBody"/>
+    <w:pPr/>
+    <w:rPr>
+      <w:rFonts w:cs="Lohit Devanagari"/>
+    </w:rPr>
+  </w:style>
+  <w:style w:type="paragraph" w:styleId="Caption">
+    <w:name w:val="Caption"/>
+    <w:basedOn w:val="Normal"/>
+    <w:qFormat/>
+    <w:pPr>
+      <w:suppressLineNumbers/>
+      <w:spacing w:before="120" w:after="120"/>
+    </w:pPr>
+    <w:rPr>
+      <w:rFonts w:cs="Lohit Devanagari"/>
+      <w:i/>
+      <w:iCs/>
+      <w:sz w:val="24"/>
+      <w:szCs w:val="24"/>
+    </w:rPr>
+  </w:style>
+  <w:style w:type="paragraph" w:styleId="Index">
+    <w:name w:val="Index"/>
+    <w:basedOn w:val="Normal"/>
+    <w:qFormat/>
+    <w:pPr>
+      <w:suppressLineNumbers/>
+    </w:pPr>
+    <w:rPr>
+      <w:rFonts w:cs="Lohit Devanagari"/>
+    </w:rPr>
+  </w:style>
+  <w:style w:type="paragraph" w:styleId="Body">
+    <w:name w:val="Body"/>
+    <w:qFormat/>
+    <w:pPr>
+      <w:keepNext w:val="false"/>
+      <w:keepLines w:val="false"/>
+      <w:pageBreakBefore w:val="false"/>
+      <w:widowControl/>
+      <w:shd w:val="clear" w:color="auto" w:fill="auto"/>
+      <w:suppressAutoHyphens w:val="false"/>
+      <w:bidi w:val="0"/>
+      <w:spacing w:lineRule="auto" w:line="240" w:before="0" w:after="0"/>
+      <w:ind w:left="0" w:right="0" w:hanging="0"/>
+      <w:jc w:val="left"/>
+    </w:pPr>
+    <w:rPr>
+      <w:rFonts w:ascii="Helvetica Neue" w:hAnsi="Helvetica Neue" w:eastAsia="Arial Unicode MS" w:cs="Arial Unicode MS"/>
+      <w:b w:val="false"/>
+      <w:bCs w:val="false"/>
+      <w:i w:val="false"/>
+      <w:iCs w:val="false"/>
+      <w:caps w:val="false"/>
+      <w:smallCaps w:val="false"/>
+      <w:strike w:val="false"/>
+      <w:dstrike w:val="false"/>
+      <w:outline w:val="false"/>
+      <w:emboss w:val="false"/>
+      <w:imprint w:val="false"/>
+      <w:vanish w:val="false"/>
+      <w:color w:val="000000"/>
+      <w:spacing w:val="0"/>
+      <w:w w:val="100"/>
+      <w:kern w:val="0"/>
+      <w:position w:val="0"/>
+      <w:sz w:val="22"/>
+      <w:sz w:val="22"/>
+      <w:szCs w:val="22"/>
+      <w:u w:val="none" w:color="00000A"/>
+      <w:vertAlign w:val="baseline"/>
+      <w:lang w:val="en-CA" w:eastAsia="zh-CN" w:bidi="hi-IN"/>
+    </w:rPr>
+  </w:style>
+  <w:style w:type="paragraph" w:styleId="Header">
+    <w:name w:val="Header"/>
+    <w:basedOn w:val="Normal"/>
+    <w:pPr/>
+    <w:rPr/>
+  </w:style>
+  <w:style w:type="paragraph" w:styleId="Footer">
+    <w:name w:val="Footer"/>
+    <w:basedOn w:val="Normal"/>
+    <w:pPr/>
+    <w:rPr/>
+  </w:style>
+  <w:style w:type="numbering" w:styleId="NoList" w:default="1">
+    <w:name w:val="No List"/>
+    <w:qFormat/>
   </w:style>
   <w:style w:type="table" w:default="1" w:styleId="Table Normal">
     <w:name w:val="Table Normal"/>
-    <w:next w:val="Table Normal"/>
-    <w:pPr/>
     <w:tblPr>
       <w:tblInd w:w="0" w:type="dxa"/>
     </w:tblPr>
-    <w:trPr/>
-    <w:tcPr/>
-    <w:tblStylePr w:type="firstRow"/>
-    <w:tblStylePr w:type="lastRow"/>
-    <w:tblStylePr w:type="firstCol"/>
-    <w:tblStylePr w:type="lastCol"/>
-    <w:tblStylePr w:type="band1Vert"/>
-    <w:tblStylePr w:type="band2Vert"/>
-    <w:tblStylePr w:type="band1Horz"/>
-    <w:tblStylePr w:type="band2Horz"/>
-    <w:tblStylePr w:type="neCell"/>
-    <w:tblStylePr w:type="nwCell"/>
-    <w:tblStylePr w:type="seCell"/>
-    <w:tblStylePr w:type="swCell"/>
-  </w:style>
-  <w:style w:type="numbering" w:default="1" w:styleId="No List">
-    <w:name w:val="No List"/>
-    <w:next w:val="No List"/>
-    <w:pPr/>
-  </w:style>
-  <w:style w:type="paragraph" w:styleId="Body">
-    <w:name w:val="Body"/>
-    <w:next w:val="Body"/>
-    <w:pPr>
-      <w:keepNext w:val="0"/>
-      <w:keepLines w:val="0"/>
-      <w:pageBreakBefore w:val="0"/>
-      <w:widowControl w:val="1"/>
-      <w:shd w:val="clear" w:color="auto" w:fill="auto"/>
-      <w:suppressAutoHyphens w:val="0"/>
-      <w:bidi w:val="0"/>
-      <w:spacing w:before="0" w:after="0" w:line="240" w:lineRule="auto"/>
-      <w:ind w:left="0" w:right="0" w:firstLine="0"/>
-      <w:jc w:val="left"/>
-      <w:outlineLvl w:val="9"/>
-    </w:pPr>
-    <w:rPr>
-      <w:rFonts w:ascii="Helvetica Neue" w:cs="Arial Unicode MS" w:hAnsi="Helvetica Neue" w:eastAsia="Arial Unicode MS"/>
-      <w:b w:val="0"/>
-      <w:bCs w:val="0"/>
-      <w:i w:val="0"/>
-      <w:iCs w:val="0"/>
-      <w:caps w:val="0"/>
-      <w:smallCaps w:val="0"/>
-      <w:strike w:val="0"/>
-      <w:dstrike w:val="0"/>
-      <w:outline w:val="0"/>
-      <w:color w:val="000000"/>
-      <w:spacing w:val="0"/>
-      <w:kern w:val="0"/>
-      <w:position w:val="0"/>
-      <w:sz w:val="22"/>
-      <w:szCs w:val="22"/>
-      <w:u w:val="none"/>
-      <w:vertAlign w:val="baseline"/>
-    </w:rPr>
+    <w:tblStylePr w:type="firstRow">
+      <w:tblPr/>
+    </w:tblStylePr>
+    <w:tblStylePr w:type="lastRow">
+      <w:tblPr/>
+    </w:tblStylePr>
+    <w:tblStylePr w:type="firstCol">
+      <w:tblPr/>
+    </w:tblStylePr>
+    <w:tblStylePr w:type="lastCol">
+      <w:tblPr/>
+    </w:tblStylePr>
+    <w:tblStylePr w:type="band1Vert">
+      <w:tblPr/>
+    </w:tblStylePr>
+    <w:tblStylePr w:type="band2Vert">
+      <w:tblPr/>
+    </w:tblStylePr>
+    <w:tblStylePr w:type="band1Horz">
+      <w:tblPr/>
+    </w:tblStylePr>
+    <w:tblStylePr w:type="band2Horz">
+      <w:tblPr/>
+    </w:tblStylePr>
+    <w:tblStylePr w:type="neCell">
+      <w:tblPr/>
+    </w:tblStylePr>
+    <w:tblStylePr w:type="nwCell">
+      <w:tblPr/>
+    </w:tblStylePr>
+    <w:tblStylePr w:type="seCell">
+      <w:tblPr/>
+    </w:tblStylePr>
+    <w:tblStylePr w:type="swCell">
+      <w:tblPr/>
+    </w:tblStylePr>
   </w:style>
 </w:styles>
 </file>

</xml_diff>